<commit_message>
Introduce one file per domain rather than files per category.
</commit_message>
<xml_diff>
--- a/docs/source/_files/ifdat-docs.docx
+++ b/docs/source/_files/ifdat-docs.docx
@@ -12,13 +12,60 @@
     </w:p>
     <w:p>
       <w:r>
-        <w:t xml:space="preserve">Στο συνδεσμο αυτό </w:t>
-      </w:r>
-      <w:r>
-        <w:t>IFDAT-DOCS</w:t>
-      </w:r>
-      <w:r>
-        <w:t xml:space="preserve"> μπορείτε να κατεβάσετε τις οδηγίες σε pdf μορφότυπο.</w:t>
+        <w:t>Εδώ</w:t>
+      </w:r>
+      <w:r>
+        <w:t xml:space="preserve"> θα βρείτε τις οδηγίες σε μορφή pdf.</w:t>
+      </w:r>
+    </w:p>
+    <w:p>
+      <w:r>
+        <w:t>Εδώ</w:t>
+      </w:r>
+      <w:r>
+        <w:t xml:space="preserve"> θα βρείτε τις οδηγίες σε μορφή docx.</w:t>
+      </w:r>
+    </w:p>
+    <w:p>
+      <w:r>
+        <w:t>Εδώ</w:t>
+      </w:r>
+      <w:r>
+        <w:t xml:space="preserve"> θα βρείτε τo DATA MODEL (</w:t>
+      </w:r>
+      <w:r>
+        <w:t>Δομή Δεδομένων</w:t>
+      </w:r>
+      <w:r>
+        <w:t>).</w:t>
+      </w:r>
+    </w:p>
+    <w:p>
+      <w:r>
+        <w:t>Εδώ</w:t>
+      </w:r>
+      <w:r>
+        <w:t xml:space="preserve"> θα βρείτε τo υπόδειγμα EXCEL για εισαγωγή στοιχείων (</w:t>
+      </w:r>
+      <w:r>
+        <w:t>Υποβολή αρχείων</w:t>
+      </w:r>
+      <w:r>
+        <w:t>).</w:t>
+      </w:r>
+    </w:p>
+    <w:p>
+      <w:r>
+        <w:t>Εδώ</w:t>
+      </w:r>
+      <w:r>
+        <w:t xml:space="preserve"> θα βρείτε τo JSON schema για εισαγωγή στοιχείων σε μορφή json (</w:t>
+      </w:r>
+      <w:r>
+        <w:t>Υποβολή αρχείων</w:t>
+      </w:r>
+      <w:r>
+        <w:t>).</w:t>
       </w:r>
     </w:p>
     <w:p>
@@ -661,7 +708,7 @@
     </w:p>
     <w:p>
       <w:r>
-        <w:t xml:space="preserve">Η δομή κάθε κατηγορίας δεδομένων περιγράφεται συνολικά από ένα αρχείο </w:t>
+        <w:t xml:space="preserve">Η δομή του IFDat περιγράφεται συνολικά από ένα αρχείο </w:t>
       </w:r>
       <w:r>
         <w:rPr>
@@ -670,13 +717,13 @@
         <w:t>Excel</w:t>
       </w:r>
       <w:r>
-        <w:t xml:space="preserve"> όπου η ονομασία του τελειώνει σε </w:t>
+        <w:t xml:space="preserve"> με ονομασία </w:t>
       </w:r>
       <w:r>
         <w:rPr>
           <w:b/>
         </w:rPr>
-        <w:t>DATA_MODEL.xlsx</w:t>
+        <w:t>IFDAT_DATAMODEL.xlsx</w:t>
       </w:r>
       <w:r>
         <w:t xml:space="preserve"> και θα αποκαλείται ως το </w:t>
@@ -4114,15 +4161,12 @@
         <w:tblLook w:firstColumn="1" w:firstRow="1" w:lastColumn="0" w:lastRow="0" w:noHBand="0" w:noVBand="1" w:val="04A0"/>
       </w:tblPr>
       <w:tblGrid>
-        <w:gridCol w:w="2160"/>
-        <w:gridCol w:w="2160"/>
-        <w:gridCol w:w="2160"/>
-        <w:gridCol w:w="2160"/>
+        <w:gridCol w:w="8640"/>
       </w:tblGrid>
       <w:tr>
         <w:tc>
           <w:tcPr>
-            <w:tcW w:type="dxa" w:w="2160"/>
+            <w:tcW w:type="dxa" w:w="8640"/>
           </w:tcPr>
           <w:p>
             <w:pPr>
@@ -4134,95 +4178,11 @@
             </w:r>
           </w:p>
         </w:tc>
-        <w:tc>
-          <w:tcPr>
-            <w:tcW w:type="dxa" w:w="2160"/>
-          </w:tcPr>
-          <w:p>
-            <w:pPr>
-              <w:ind w:left="0"/>
-              <w:jc w:val="left"/>
-            </w:pPr>
-            <w:r>
-              <w:t>Δομή</w:t>
-            </w:r>
-          </w:p>
-        </w:tc>
-        <w:tc>
-          <w:tcPr>
-            <w:tcW w:type="dxa" w:w="2160"/>
-          </w:tcPr>
-          <w:p>
-            <w:pPr>
-              <w:ind w:left="0"/>
-              <w:jc w:val="left"/>
-            </w:pPr>
-            <w:r>
-              <w:t>Υπόδειγμα Excel</w:t>
-            </w:r>
-          </w:p>
-        </w:tc>
-        <w:tc>
-          <w:tcPr>
-            <w:tcW w:type="dxa" w:w="2160"/>
-          </w:tcPr>
-          <w:p>
-            <w:pPr>
-              <w:ind w:left="0"/>
-              <w:jc w:val="left"/>
-            </w:pPr>
-            <w:r>
-              <w:t>JSON Schema</w:t>
-            </w:r>
-          </w:p>
-        </w:tc>
       </w:tr>
       <w:tr>
         <w:tc>
           <w:tcPr>
-            <w:tcW w:type="dxa" w:w="2160"/>
-          </w:tcPr>
-          <w:p>
-            <w:pPr>
-              <w:ind w:left="0"/>
-              <w:jc w:val="left"/>
-            </w:pPr>
-            <w:r>
-              <w:t>SELF_INFO</w:t>
-            </w:r>
-          </w:p>
-        </w:tc>
-        <w:tc>
-          <w:tcPr>
-            <w:tcW w:type="dxa" w:w="2160"/>
-          </w:tcPr>
-          <w:p>
-            <w:pPr>
-              <w:ind w:left="0"/>
-              <w:jc w:val="left"/>
-            </w:pPr>
-            <w:r>
-              <w:t>SELF_INFO</w:t>
-            </w:r>
-          </w:p>
-        </w:tc>
-        <w:tc>
-          <w:tcPr>
-            <w:tcW w:type="dxa" w:w="2160"/>
-          </w:tcPr>
-          <w:p>
-            <w:pPr>
-              <w:ind w:left="0"/>
-              <w:jc w:val="left"/>
-            </w:pPr>
-            <w:r>
-              <w:t>SELF_INFO</w:t>
-            </w:r>
-          </w:p>
-        </w:tc>
-        <w:tc>
-          <w:tcPr>
-            <w:tcW w:type="dxa" w:w="2160"/>
+            <w:tcW w:type="dxa" w:w="8640"/>
           </w:tcPr>
           <w:p>
             <w:pPr>
@@ -4238,49 +4198,7 @@
       <w:tr>
         <w:tc>
           <w:tcPr>
-            <w:tcW w:type="dxa" w:w="2160"/>
-          </w:tcPr>
-          <w:p>
-            <w:pPr>
-              <w:ind w:left="0"/>
-              <w:jc w:val="left"/>
-            </w:pPr>
-            <w:r>
-              <w:t>SELF_KEY</w:t>
-            </w:r>
-          </w:p>
-        </w:tc>
-        <w:tc>
-          <w:tcPr>
-            <w:tcW w:type="dxa" w:w="2160"/>
-          </w:tcPr>
-          <w:p>
-            <w:pPr>
-              <w:ind w:left="0"/>
-              <w:jc w:val="left"/>
-            </w:pPr>
-            <w:r>
-              <w:t>SELF_KEY</w:t>
-            </w:r>
-          </w:p>
-        </w:tc>
-        <w:tc>
-          <w:tcPr>
-            <w:tcW w:type="dxa" w:w="2160"/>
-          </w:tcPr>
-          <w:p>
-            <w:pPr>
-              <w:ind w:left="0"/>
-              <w:jc w:val="left"/>
-            </w:pPr>
-            <w:r>
-              <w:t>SELF_KEY</w:t>
-            </w:r>
-          </w:p>
-        </w:tc>
-        <w:tc>
-          <w:tcPr>
-            <w:tcW w:type="dxa" w:w="2160"/>
+            <w:tcW w:type="dxa" w:w="8640"/>
           </w:tcPr>
           <w:p>
             <w:pPr>
@@ -4296,49 +4214,7 @@
       <w:tr>
         <w:tc>
           <w:tcPr>
-            <w:tcW w:type="dxa" w:w="2160"/>
-          </w:tcPr>
-          <w:p>
-            <w:pPr>
-              <w:ind w:left="0"/>
-              <w:jc w:val="left"/>
-            </w:pPr>
-            <w:r>
-              <w:t>OTHER_INFO</w:t>
-            </w:r>
-          </w:p>
-        </w:tc>
-        <w:tc>
-          <w:tcPr>
-            <w:tcW w:type="dxa" w:w="2160"/>
-          </w:tcPr>
-          <w:p>
-            <w:pPr>
-              <w:ind w:left="0"/>
-              <w:jc w:val="left"/>
-            </w:pPr>
-            <w:r>
-              <w:t>OTHER_INFO</w:t>
-            </w:r>
-          </w:p>
-        </w:tc>
-        <w:tc>
-          <w:tcPr>
-            <w:tcW w:type="dxa" w:w="2160"/>
-          </w:tcPr>
-          <w:p>
-            <w:pPr>
-              <w:ind w:left="0"/>
-              <w:jc w:val="left"/>
-            </w:pPr>
-            <w:r>
-              <w:t>OTHER_INFO</w:t>
-            </w:r>
-          </w:p>
-        </w:tc>
-        <w:tc>
-          <w:tcPr>
-            <w:tcW w:type="dxa" w:w="2160"/>
+            <w:tcW w:type="dxa" w:w="8640"/>
           </w:tcPr>
           <w:p>
             <w:pPr>
@@ -4354,49 +4230,7 @@
       <w:tr>
         <w:tc>
           <w:tcPr>
-            <w:tcW w:type="dxa" w:w="2160"/>
-          </w:tcPr>
-          <w:p>
-            <w:pPr>
-              <w:ind w:left="0"/>
-              <w:jc w:val="left"/>
-            </w:pPr>
-            <w:r>
-              <w:t>OTHER_KEY</w:t>
-            </w:r>
-          </w:p>
-        </w:tc>
-        <w:tc>
-          <w:tcPr>
-            <w:tcW w:type="dxa" w:w="2160"/>
-          </w:tcPr>
-          <w:p>
-            <w:pPr>
-              <w:ind w:left="0"/>
-              <w:jc w:val="left"/>
-            </w:pPr>
-            <w:r>
-              <w:t>OTHER_KEY</w:t>
-            </w:r>
-          </w:p>
-        </w:tc>
-        <w:tc>
-          <w:tcPr>
-            <w:tcW w:type="dxa" w:w="2160"/>
-          </w:tcPr>
-          <w:p>
-            <w:pPr>
-              <w:ind w:left="0"/>
-              <w:jc w:val="left"/>
-            </w:pPr>
-            <w:r>
-              <w:t>OTHER_KEY</w:t>
-            </w:r>
-          </w:p>
-        </w:tc>
-        <w:tc>
-          <w:tcPr>
-            <w:tcW w:type="dxa" w:w="2160"/>
+            <w:tcW w:type="dxa" w:w="8640"/>
           </w:tcPr>
           <w:p>
             <w:pPr>
@@ -4412,49 +4246,7 @@
       <w:tr>
         <w:tc>
           <w:tcPr>
-            <w:tcW w:type="dxa" w:w="2160"/>
-          </w:tcPr>
-          <w:p>
-            <w:pPr>
-              <w:ind w:left="0"/>
-              <w:jc w:val="left"/>
-            </w:pPr>
-            <w:r>
-              <w:t>BSI</w:t>
-            </w:r>
-          </w:p>
-        </w:tc>
-        <w:tc>
-          <w:tcPr>
-            <w:tcW w:type="dxa" w:w="2160"/>
-          </w:tcPr>
-          <w:p>
-            <w:pPr>
-              <w:ind w:left="0"/>
-              <w:jc w:val="left"/>
-            </w:pPr>
-            <w:r>
-              <w:t>BSI</w:t>
-            </w:r>
-          </w:p>
-        </w:tc>
-        <w:tc>
-          <w:tcPr>
-            <w:tcW w:type="dxa" w:w="2160"/>
-          </w:tcPr>
-          <w:p>
-            <w:pPr>
-              <w:ind w:left="0"/>
-              <w:jc w:val="left"/>
-            </w:pPr>
-            <w:r>
-              <w:t>BSI</w:t>
-            </w:r>
-          </w:p>
-        </w:tc>
-        <w:tc>
-          <w:tcPr>
-            <w:tcW w:type="dxa" w:w="2160"/>
+            <w:tcW w:type="dxa" w:w="8640"/>
           </w:tcPr>
           <w:p>
             <w:pPr>
@@ -4470,49 +4262,7 @@
       <w:tr>
         <w:tc>
           <w:tcPr>
-            <w:tcW w:type="dxa" w:w="2160"/>
-          </w:tcPr>
-          <w:p>
-            <w:pPr>
-              <w:ind w:left="0"/>
-              <w:jc w:val="left"/>
-            </w:pPr>
-            <w:r>
-              <w:t>INCOME</w:t>
-            </w:r>
-          </w:p>
-        </w:tc>
-        <w:tc>
-          <w:tcPr>
-            <w:tcW w:type="dxa" w:w="2160"/>
-          </w:tcPr>
-          <w:p>
-            <w:pPr>
-              <w:ind w:left="0"/>
-              <w:jc w:val="left"/>
-            </w:pPr>
-            <w:r>
-              <w:t>INCOME</w:t>
-            </w:r>
-          </w:p>
-        </w:tc>
-        <w:tc>
-          <w:tcPr>
-            <w:tcW w:type="dxa" w:w="2160"/>
-          </w:tcPr>
-          <w:p>
-            <w:pPr>
-              <w:ind w:left="0"/>
-              <w:jc w:val="left"/>
-            </w:pPr>
-            <w:r>
-              <w:t>INCOME</w:t>
-            </w:r>
-          </w:p>
-        </w:tc>
-        <w:tc>
-          <w:tcPr>
-            <w:tcW w:type="dxa" w:w="2160"/>
+            <w:tcW w:type="dxa" w:w="8640"/>
           </w:tcPr>
           <w:p>
             <w:pPr>
@@ -4535,7 +4285,42 @@
         <w:t>IFDat</w:t>
       </w:r>
       <w:r>
-        <w:t xml:space="preserve"> ο παραπάνω πίνακας παρέχει τα ακόλουθα:</w:t>
+        <w:t xml:space="preserve"> ο παραπάνω πίνακας παρέχει την ονομασία της κατηγορίας δεδομένων αλλά και σύνδεσμος με την ενότητα που περιγράφει τα ακόλουθα για κάθε πίνακα:</w:t>
+      </w:r>
+    </w:p>
+    <w:p>
+      <w:pPr>
+        <w:pStyle w:val="ListBullet"/>
+      </w:pPr>
+      <w:r>
+        <w:t>Διαστάσεις του πίνακα</w:t>
+      </w:r>
+    </w:p>
+    <w:p>
+      <w:pPr>
+        <w:pStyle w:val="ListBullet"/>
+      </w:pPr>
+      <w:r>
+        <w:t>Μεταβλητές του πίνακα</w:t>
+      </w:r>
+    </w:p>
+    <w:p>
+      <w:pPr>
+        <w:pStyle w:val="ListBullet"/>
+      </w:pPr>
+      <w:r>
+        <w:t xml:space="preserve">Τα χαρακτηριστικά της κάθε μεταβλητής του πίνακα σε περίπτωση που υπάρχει διαφοροποίηση σε σχέση με τις οδηγίες στο </w:t>
+      </w:r>
+      <w:r>
+        <w:t>Γενικές Οδηγίες</w:t>
+      </w:r>
+      <w:r>
+        <w:t>.</w:t>
+      </w:r>
+    </w:p>
+    <w:p>
+      <w:r>
+        <w:t>Στον τίτλο της κάθε διάστασης, μεταβλητής και χαρακτηριστικού δίνεται η ονομασία καθώς και σε παρένθεση ο κωδικός της ονομασίας σε περίπτωση που διαφέρει από την ονομασία.</w:t>
       </w:r>
     </w:p>
     <w:p>
@@ -7200,7 +6985,7 @@
               <w:jc w:val="left"/>
             </w:pPr>
             <w:r>
-              <w:t>SELF_INFO_T0</w:t>
+              <w:t>SI_T0</w:t>
             </w:r>
           </w:p>
         </w:tc>
@@ -7214,7 +6999,7 @@
               <w:jc w:val="left"/>
             </w:pPr>
             <w:r>
-              <w:t>SELF_INFO_T0</w:t>
+              <w:t>SI_T0</w:t>
             </w:r>
           </w:p>
         </w:tc>
@@ -7258,7 +7043,7 @@
               <w:jc w:val="left"/>
             </w:pPr>
             <w:r>
-              <w:t>SELF_KEY_T0</w:t>
+              <w:t>SK_T0</w:t>
             </w:r>
           </w:p>
         </w:tc>
@@ -7272,7 +7057,7 @@
               <w:jc w:val="left"/>
             </w:pPr>
             <w:r>
-              <w:t>SELF_KEY_T0</w:t>
+              <w:t>SK_T0</w:t>
             </w:r>
           </w:p>
         </w:tc>
@@ -7316,7 +7101,7 @@
               <w:jc w:val="left"/>
             </w:pPr>
             <w:r>
-              <w:t>OTHER_INFO_T0</w:t>
+              <w:t>OI_T0</w:t>
             </w:r>
           </w:p>
         </w:tc>
@@ -7330,7 +7115,7 @@
               <w:jc w:val="left"/>
             </w:pPr>
             <w:r>
-              <w:t>OTHER_INFO_T0</w:t>
+              <w:t>OI_T0</w:t>
             </w:r>
           </w:p>
         </w:tc>
@@ -7374,7 +7159,7 @@
               <w:jc w:val="left"/>
             </w:pPr>
             <w:r>
-              <w:t>OTHER_KEY_T0</w:t>
+              <w:t>OK_T0</w:t>
             </w:r>
           </w:p>
         </w:tc>
@@ -7388,7 +7173,7 @@
               <w:jc w:val="left"/>
             </w:pPr>
             <w:r>
-              <w:t>OTHER_KEY_T0</w:t>
+              <w:t>OK_T0</w:t>
             </w:r>
           </w:p>
         </w:tc>
@@ -7490,7 +7275,7 @@
               <w:jc w:val="left"/>
             </w:pPr>
             <w:r>
-              <w:t>INCOME_T0</w:t>
+              <w:t>INC_T0</w:t>
             </w:r>
           </w:p>
         </w:tc>
@@ -7504,7 +7289,7 @@
               <w:jc w:val="left"/>
             </w:pPr>
             <w:r>
-              <w:t>INCOME_T0</w:t>
+              <w:t>INC_T0 &lt;/_files/examples/MFMC_INC_T0.json</w:t>
             </w:r>
           </w:p>
         </w:tc>
@@ -8981,6 +8766,22 @@
       </w:pPr>
       <w:r>
         <w:t>What’s new?</w:t>
+      </w:r>
+    </w:p>
+    <w:p>
+      <w:pPr>
+        <w:pStyle w:val="Heading2"/>
+      </w:pPr>
+      <w:r>
+        <w:t>v0.4.0 (2023-04-18)</w:t>
+      </w:r>
+    </w:p>
+    <w:p>
+      <w:pPr>
+        <w:pStyle w:val="ListBullet"/>
+      </w:pPr>
+      <w:r>
+        <w:t>Introduce one DATA MODEL, one json schema and one template file rather than seperate ones for each category</w:t>
       </w:r>
     </w:p>
     <w:p>

</xml_diff>